<commit_message>
Rate Limit in place. Steps work, but output wrong.
</commit_message>
<xml_diff>
--- a/testData.docx
+++ b/testData.docx
@@ -4,7 +4,13 @@
   <w:body>
     <w:p>
       <w:r>
-        <w:t>Abdulrahman is quicker than Ameer.</w:t>
+        <w:t xml:space="preserve">Abdulrahman is </w:t>
+      </w:r>
+      <w:r>
+        <w:t>faster</w:t>
+      </w:r>
+      <w:r>
+        <w:t xml:space="preserve"> than Ameer.</w:t>
       </w:r>
     </w:p>
     <w:p>

</xml_diff>